<commit_message>
Added 2 new versions. Improved recognition with noise. Increase start silence threshold. Added 2 new voice commands!
</commit_message>
<xml_diff>
--- a/Voice Commands Long.docx
+++ b/Voice Commands Long.docx
@@ -1,6 +1,6 @@
 
 <file path=word/document.xml><?xml version="1.0" encoding="utf-8"?>
-<w:document xmlns:wpc="http://schemas.microsoft.com/office/word/2010/wordprocessingCanvas" xmlns:cx="http://schemas.microsoft.com/office/drawing/2014/chartex" xmlns:cx1="http://schemas.microsoft.com/office/drawing/2015/9/8/chartex" xmlns:cx2="http://schemas.microsoft.com/office/drawing/2015/10/21/chartex" xmlns:cx3="http://schemas.microsoft.com/office/drawing/2016/5/9/chartex" xmlns:cx4="http://schemas.microsoft.com/office/drawing/2016/5/10/chartex" xmlns:cx5="http://schemas.microsoft.com/office/drawing/2016/5/11/chartex" xmlns:cx6="http://schemas.microsoft.com/office/drawing/2016/5/12/chartex" xmlns:cx7="http://schemas.microsoft.com/office/drawing/2016/5/13/chartex" xmlns:cx8="http://schemas.microsoft.com/office/drawing/2016/5/14/chartex" xmlns:mc="http://schemas.openxmlformats.org/markup-compatibility/2006" xmlns:aink="http://schemas.microsoft.com/office/drawing/2016/ink" xmlns:am3d="http://schemas.microsoft.com/office/drawing/2017/model3d" xmlns:o="urn:schemas-microsoft-com:office:office" xmlns:r="http://schemas.openxmlformats.org/officeDocument/2006/relationships" xmlns:m="http://schemas.openxmlformats.org/officeDocument/2006/math" xmlns:v="urn:schemas-microsoft-com:vml" xmlns:wp14="http://schemas.microsoft.com/office/word/2010/wordprocessingDrawing" xmlns:wp="http://schemas.openxmlformats.org/drawingml/2006/wordprocessingDrawing" xmlns:w10="urn:schemas-microsoft-com:office:word" xmlns:w="http://schemas.openxmlformats.org/wordprocessingml/2006/main" xmlns:w14="http://schemas.microsoft.com/office/word/2010/wordml" xmlns:w15="http://schemas.microsoft.com/office/word/2012/wordml" xmlns:w16cex="http://schemas.microsoft.com/office/word/2018/wordml/cex" xmlns:w16cid="http://schemas.microsoft.com/office/word/2016/wordml/cid" xmlns:w16="http://schemas.microsoft.com/office/word/2018/wordml" xmlns:w16sdtdh="http://schemas.microsoft.com/office/word/2020/wordml/sdtdatahash" xmlns:w16se="http://schemas.microsoft.com/office/word/2015/wordml/symex" xmlns:wpg="http://schemas.microsoft.com/office/word/2010/wordprocessingGroup" xmlns:wpi="http://schemas.microsoft.com/office/word/2010/wordprocessingInk" xmlns:wne="http://schemas.microsoft.com/office/word/2006/wordml" xmlns:wps="http://schemas.microsoft.com/office/word/2010/wordprocessingShape" mc:Ignorable="w14 w15 w16se w16cid w16 w16cex w16sdtdh wp14">
+<w:document xmlns:wpc="http://schemas.microsoft.com/office/word/2010/wordprocessingCanvas" xmlns:cx="http://schemas.microsoft.com/office/drawing/2014/chartex" xmlns:cx1="http://schemas.microsoft.com/office/drawing/2015/9/8/chartex" xmlns:cx2="http://schemas.microsoft.com/office/drawing/2015/10/21/chartex" xmlns:cx3="http://schemas.microsoft.com/office/drawing/2016/5/9/chartex" xmlns:cx4="http://schemas.microsoft.com/office/drawing/2016/5/10/chartex" xmlns:cx5="http://schemas.microsoft.com/office/drawing/2016/5/11/chartex" xmlns:cx6="http://schemas.microsoft.com/office/drawing/2016/5/12/chartex" xmlns:cx7="http://schemas.microsoft.com/office/drawing/2016/5/13/chartex" xmlns:cx8="http://schemas.microsoft.com/office/drawing/2016/5/14/chartex" xmlns:mc="http://schemas.openxmlformats.org/markup-compatibility/2006" xmlns:aink="http://schemas.microsoft.com/office/drawing/2016/ink" xmlns:am3d="http://schemas.microsoft.com/office/drawing/2017/model3d" xmlns:o="urn:schemas-microsoft-com:office:office" xmlns:oel="http://schemas.microsoft.com/office/2019/extlst" xmlns:r="http://schemas.openxmlformats.org/officeDocument/2006/relationships" xmlns:m="http://schemas.openxmlformats.org/officeDocument/2006/math" xmlns:v="urn:schemas-microsoft-com:vml" xmlns:wp14="http://schemas.microsoft.com/office/word/2010/wordprocessingDrawing" xmlns:wp="http://schemas.openxmlformats.org/drawingml/2006/wordprocessingDrawing" xmlns:w10="urn:schemas-microsoft-com:office:word" xmlns:w="http://schemas.openxmlformats.org/wordprocessingml/2006/main" xmlns:w14="http://schemas.microsoft.com/office/word/2010/wordml" xmlns:w15="http://schemas.microsoft.com/office/word/2012/wordml" xmlns:w16cex="http://schemas.microsoft.com/office/word/2018/wordml/cex" xmlns:w16cid="http://schemas.microsoft.com/office/word/2016/wordml/cid" xmlns:w16="http://schemas.microsoft.com/office/word/2018/wordml" xmlns:w16sdtdh="http://schemas.microsoft.com/office/word/2020/wordml/sdtdatahash" xmlns:w16se="http://schemas.microsoft.com/office/word/2015/wordml/symex" xmlns:wpg="http://schemas.microsoft.com/office/word/2010/wordprocessingGroup" xmlns:wpi="http://schemas.microsoft.com/office/word/2010/wordprocessingInk" xmlns:wne="http://schemas.microsoft.com/office/word/2006/wordml" xmlns:wps="http://schemas.microsoft.com/office/word/2010/wordprocessingShape" mc:Ignorable="w14 w15 w16se w16cid w16 w16cex w16sdtdh wp14">
   <w:body>
     <w:p>
       <w:pPr>
@@ -51,13 +51,7 @@
         <w:t xml:space="preserve"> temp</w:t>
       </w:r>
       <w:r>
-        <w:t>, dew point</w:t>
-      </w:r>
-      <w:r>
-        <w:t xml:space="preserve"> temp</w:t>
-      </w:r>
-      <w:r>
-        <w:t>, humidity, relative humidity, absolute humidity, barometric pressure, sea-level pressure, water vapor pressure, dry air pressure</w:t>
+        <w:t>, humidity, relative humidity, absolute humidity, barometric pressure, sea-level pressure</w:t>
       </w:r>
     </w:p>
     <w:p/>
@@ -110,7 +104,17 @@
         <w:t>= total steps, since last command steps, calories burned</w:t>
       </w:r>
       <w:r>
-        <w:t>(kcal,kj)</w:t>
+        <w:t>(</w:t>
+      </w:r>
+      <w:proofErr w:type="spellStart"/>
+      <w:proofErr w:type="gramStart"/>
+      <w:r>
+        <w:t>kcal,kj</w:t>
+      </w:r>
+      <w:proofErr w:type="spellEnd"/>
+      <w:proofErr w:type="gramEnd"/>
+      <w:r>
+        <w:t>)</w:t>
       </w:r>
       <w:r>
         <w:t>, distance travelled</w:t>
@@ -166,7 +170,25 @@
         <w:t xml:space="preserve"> </w:t>
       </w:r>
       <w:r>
-        <w:t>= Heart rate, skin temperature, heat index, discomfort index, pressure effect, air quality, voc, co2</w:t>
+        <w:t xml:space="preserve">= Heart rate, skin temperature, heat index, discomfort index, pressure effect, </w:t>
+      </w:r>
+    </w:p>
+    <w:p>
+      <w:pPr>
+        <w:pStyle w:val="ListParagraph"/>
+        <w:numPr>
+          <w:ilvl w:val="0"/>
+          <w:numId w:val="1"/>
+        </w:numPr>
+      </w:pPr>
+      <w:r>
+        <w:t>AURI describe yourself!</w:t>
+      </w:r>
+      <w:r>
+        <w:t xml:space="preserve"> </w:t>
+      </w:r>
+      <w:r>
+        <w:t>= project description</w:t>
       </w:r>
     </w:p>
     <w:p/>
@@ -179,13 +201,13 @@
         </w:numPr>
       </w:pPr>
       <w:r>
-        <w:t>AURI describe yourself!</w:t>
+        <w:t>Do you know anything about the clouds?</w:t>
       </w:r>
       <w:r>
         <w:t xml:space="preserve"> </w:t>
       </w:r>
       <w:r>
-        <w:t>= project description</w:t>
+        <w:t>= clouds altitude, clouds temp</w:t>
       </w:r>
     </w:p>
     <w:p/>
@@ -198,13 +220,31 @@
         </w:numPr>
       </w:pPr>
       <w:r>
-        <w:t>Do you know anything about the clouds?</w:t>
+        <w:t>Thank</w:t>
+      </w:r>
+      <w:r>
+        <w:t>s</w:t>
+      </w:r>
+      <w:r>
+        <w:t xml:space="preserve"> for </w:t>
+      </w:r>
+      <w:r>
+        <w:t>the</w:t>
       </w:r>
       <w:r>
         <w:t xml:space="preserve"> </w:t>
       </w:r>
       <w:r>
-        <w:t>= clouds altitude, clouds temp</w:t>
+        <w:t>info provided</w:t>
+      </w:r>
+      <w:r>
+        <w:t>!</w:t>
+      </w:r>
+      <w:r>
+        <w:t xml:space="preserve"> </w:t>
+      </w:r>
+      <w:r>
+        <w:t>= conversation</w:t>
       </w:r>
     </w:p>
     <w:p/>
@@ -217,55 +257,18 @@
         </w:numPr>
       </w:pPr>
       <w:r>
-        <w:t>Thank</w:t>
-      </w:r>
-      <w:r>
-        <w:t>s</w:t>
-      </w:r>
-      <w:r>
-        <w:t xml:space="preserve"> for </w:t>
-      </w:r>
-      <w:r>
-        <w:t>the</w:t>
+        <w:t>Update me on</w:t>
+      </w:r>
+      <w:r>
+        <w:t xml:space="preserve"> the battery leve</w:t>
+      </w:r>
+      <w:r>
+        <w:t>l</w:t>
       </w:r>
       <w:r>
         <w:t xml:space="preserve"> </w:t>
       </w:r>
       <w:r>
-        <w:t>info provided</w:t>
-      </w:r>
-      <w:r>
-        <w:t>!</w:t>
-      </w:r>
-      <w:r>
-        <w:t xml:space="preserve"> </w:t>
-      </w:r>
-      <w:r>
-        <w:t>= conversation</w:t>
-      </w:r>
-    </w:p>
-    <w:p/>
-    <w:p>
-      <w:pPr>
-        <w:pStyle w:val="ListParagraph"/>
-        <w:numPr>
-          <w:ilvl w:val="0"/>
-          <w:numId w:val="1"/>
-        </w:numPr>
-      </w:pPr>
-      <w:r>
-        <w:t>Update me on</w:t>
-      </w:r>
-      <w:r>
-        <w:t xml:space="preserve"> the battery leve</w:t>
-      </w:r>
-      <w:r>
-        <w:t>l</w:t>
-      </w:r>
-      <w:r>
-        <w:t xml:space="preserve"> </w:t>
-      </w:r>
-      <w:r>
         <w:t xml:space="preserve">= battery level </w:t>
       </w:r>
     </w:p>
@@ -302,6 +305,75 @@
       <w:r>
         <w:t>Increase the volume by 5! = voice output volume change</w:t>
       </w:r>
+    </w:p>
+    <w:p>
+      <w:pPr>
+        <w:pStyle w:val="ListParagraph"/>
+      </w:pPr>
+    </w:p>
+    <w:p>
+      <w:pPr>
+        <w:pStyle w:val="ListParagraph"/>
+        <w:numPr>
+          <w:ilvl w:val="0"/>
+          <w:numId w:val="1"/>
+        </w:numPr>
+      </w:pPr>
+      <w:r>
+        <w:t xml:space="preserve">Identify the atmosphere physics! = saturation vapor pressure, </w:t>
+      </w:r>
+      <w:r>
+        <w:t>water vapor pressure, dry air pressure</w:t>
+      </w:r>
+      <w:r>
+        <w:t xml:space="preserve">, air dew point temperature, visible light, infrared light, </w:t>
+      </w:r>
+      <w:proofErr w:type="spellStart"/>
+      <w:r>
+        <w:t>uv</w:t>
+      </w:r>
+      <w:proofErr w:type="spellEnd"/>
+      <w:r>
+        <w:t xml:space="preserve"> index</w:t>
+      </w:r>
+    </w:p>
+    <w:p>
+      <w:pPr>
+        <w:pStyle w:val="ListParagraph"/>
+      </w:pPr>
+    </w:p>
+    <w:p>
+      <w:pPr>
+        <w:pStyle w:val="ListParagraph"/>
+        <w:numPr>
+          <w:ilvl w:val="0"/>
+          <w:numId w:val="1"/>
+        </w:numPr>
+      </w:pPr>
+      <w:r>
+        <w:t xml:space="preserve">How about the air quality? = </w:t>
+      </w:r>
+      <w:r>
+        <w:t xml:space="preserve">air quality, </w:t>
+      </w:r>
+      <w:proofErr w:type="spellStart"/>
+      <w:r>
+        <w:t>voc</w:t>
+      </w:r>
+      <w:proofErr w:type="spellEnd"/>
+      <w:r>
+        <w:t>, co2</w:t>
+      </w:r>
+    </w:p>
+    <w:p>
+      <w:pPr>
+        <w:pStyle w:val="ListParagraph"/>
+      </w:pPr>
+    </w:p>
+    <w:p>
+      <w:pPr>
+        <w:pStyle w:val="ListParagraph"/>
+      </w:pPr>
     </w:p>
     <w:p/>
     <w:p/>
@@ -316,7 +388,7 @@
 </file>
 
 <file path=word/numbering.xml><?xml version="1.0" encoding="utf-8"?>
-<w:numbering xmlns:wpc="http://schemas.microsoft.com/office/word/2010/wordprocessingCanvas" xmlns:cx="http://schemas.microsoft.com/office/drawing/2014/chartex" xmlns:cx1="http://schemas.microsoft.com/office/drawing/2015/9/8/chartex" xmlns:cx2="http://schemas.microsoft.com/office/drawing/2015/10/21/chartex" xmlns:cx3="http://schemas.microsoft.com/office/drawing/2016/5/9/chartex" xmlns:cx4="http://schemas.microsoft.com/office/drawing/2016/5/10/chartex" xmlns:cx5="http://schemas.microsoft.com/office/drawing/2016/5/11/chartex" xmlns:cx6="http://schemas.microsoft.com/office/drawing/2016/5/12/chartex" xmlns:cx7="http://schemas.microsoft.com/office/drawing/2016/5/13/chartex" xmlns:cx8="http://schemas.microsoft.com/office/drawing/2016/5/14/chartex" xmlns:mc="http://schemas.openxmlformats.org/markup-compatibility/2006" xmlns:aink="http://schemas.microsoft.com/office/drawing/2016/ink" xmlns:am3d="http://schemas.microsoft.com/office/drawing/2017/model3d" xmlns:o="urn:schemas-microsoft-com:office:office" xmlns:r="http://schemas.openxmlformats.org/officeDocument/2006/relationships" xmlns:m="http://schemas.openxmlformats.org/officeDocument/2006/math" xmlns:v="urn:schemas-microsoft-com:vml" xmlns:wp14="http://schemas.microsoft.com/office/word/2010/wordprocessingDrawing" xmlns:wp="http://schemas.openxmlformats.org/drawingml/2006/wordprocessingDrawing" xmlns:w10="urn:schemas-microsoft-com:office:word" xmlns:w="http://schemas.openxmlformats.org/wordprocessingml/2006/main" xmlns:w14="http://schemas.microsoft.com/office/word/2010/wordml" xmlns:w15="http://schemas.microsoft.com/office/word/2012/wordml" xmlns:w16cex="http://schemas.microsoft.com/office/word/2018/wordml/cex" xmlns:w16cid="http://schemas.microsoft.com/office/word/2016/wordml/cid" xmlns:w16="http://schemas.microsoft.com/office/word/2018/wordml" xmlns:w16sdtdh="http://schemas.microsoft.com/office/word/2020/wordml/sdtdatahash" xmlns:w16se="http://schemas.microsoft.com/office/word/2015/wordml/symex" xmlns:wpg="http://schemas.microsoft.com/office/word/2010/wordprocessingGroup" xmlns:wpi="http://schemas.microsoft.com/office/word/2010/wordprocessingInk" xmlns:wne="http://schemas.microsoft.com/office/word/2006/wordml" xmlns:wps="http://schemas.microsoft.com/office/word/2010/wordprocessingShape" mc:Ignorable="w14 w15 w16se w16cid w16 w16cex w16sdtdh wp14">
+<w:numbering xmlns:wpc="http://schemas.microsoft.com/office/word/2010/wordprocessingCanvas" xmlns:cx="http://schemas.microsoft.com/office/drawing/2014/chartex" xmlns:cx1="http://schemas.microsoft.com/office/drawing/2015/9/8/chartex" xmlns:cx2="http://schemas.microsoft.com/office/drawing/2015/10/21/chartex" xmlns:cx3="http://schemas.microsoft.com/office/drawing/2016/5/9/chartex" xmlns:cx4="http://schemas.microsoft.com/office/drawing/2016/5/10/chartex" xmlns:cx5="http://schemas.microsoft.com/office/drawing/2016/5/11/chartex" xmlns:cx6="http://schemas.microsoft.com/office/drawing/2016/5/12/chartex" xmlns:cx7="http://schemas.microsoft.com/office/drawing/2016/5/13/chartex" xmlns:cx8="http://schemas.microsoft.com/office/drawing/2016/5/14/chartex" xmlns:mc="http://schemas.openxmlformats.org/markup-compatibility/2006" xmlns:aink="http://schemas.microsoft.com/office/drawing/2016/ink" xmlns:am3d="http://schemas.microsoft.com/office/drawing/2017/model3d" xmlns:o="urn:schemas-microsoft-com:office:office" xmlns:oel="http://schemas.microsoft.com/office/2019/extlst" xmlns:r="http://schemas.openxmlformats.org/officeDocument/2006/relationships" xmlns:m="http://schemas.openxmlformats.org/officeDocument/2006/math" xmlns:v="urn:schemas-microsoft-com:vml" xmlns:wp14="http://schemas.microsoft.com/office/word/2010/wordprocessingDrawing" xmlns:wp="http://schemas.openxmlformats.org/drawingml/2006/wordprocessingDrawing" xmlns:w10="urn:schemas-microsoft-com:office:word" xmlns:w="http://schemas.openxmlformats.org/wordprocessingml/2006/main" xmlns:w14="http://schemas.microsoft.com/office/word/2010/wordml" xmlns:w15="http://schemas.microsoft.com/office/word/2012/wordml" xmlns:w16cex="http://schemas.microsoft.com/office/word/2018/wordml/cex" xmlns:w16cid="http://schemas.microsoft.com/office/word/2016/wordml/cid" xmlns:w16="http://schemas.microsoft.com/office/word/2018/wordml" xmlns:w16sdtdh="http://schemas.microsoft.com/office/word/2020/wordml/sdtdatahash" xmlns:w16se="http://schemas.microsoft.com/office/word/2015/wordml/symex" xmlns:wpg="http://schemas.microsoft.com/office/word/2010/wordprocessingGroup" xmlns:wpi="http://schemas.microsoft.com/office/word/2010/wordprocessingInk" xmlns:wne="http://schemas.microsoft.com/office/word/2006/wordml" xmlns:wps="http://schemas.microsoft.com/office/word/2010/wordprocessingShape" mc:Ignorable="w14 w15 w16se w16cid w16 w16cex w16sdtdh wp14">
   <w:abstractNum w:abstractNumId="0" w15:restartNumberingAfterBreak="0">
     <w:nsid w:val="1C7E3167"/>
     <w:multiLevelType w:val="hybridMultilevel"/>

</xml_diff>